<commit_message>
User Interface doc update
</commit_message>
<xml_diff>
--- a/SoundOff-seperate_files_classes/Testing/Testing summary.docx
+++ b/SoundOff-seperate_files_classes/Testing/Testing summary.docx
@@ -268,18 +268,12 @@
     <w:p/>
     <w:p>
       <w:r>
-        <w:t>audio_calculations_py.html</w:t>
-      </w:r>
-      <w:r>
-        <w:t>.pdf</w:t>
-      </w:r>
-    </w:p>
-    <w:p>
-      <w:r>
-        <w:t>audio_calculations_test_py.html</w:t>
-      </w:r>
-      <w:r>
-        <w:t>.pdf</w:t>
+        <w:t>audio_calculations_py.html.pdf</w:t>
+      </w:r>
+    </w:p>
+    <w:p>
+      <w:r>
+        <w:t>audio_calculations_test_py.html.pdf</w:t>
       </w:r>
     </w:p>
     <w:p/>
@@ -430,7 +424,41 @@
     </w:p>
     <w:p>
       <w:r>
-        <w:t>main.py – 9.34/10</w:t>
+        <w:t xml:space="preserve">Results of Static Analysis </w:t>
+      </w:r>
+      <w:r>
+        <w:t xml:space="preserve">can </w:t>
+      </w:r>
+      <w:r>
+        <w:t xml:space="preserve">be </w:t>
+      </w:r>
+      <w:r>
+        <w:t xml:space="preserve">found in the folder: </w:t>
+      </w:r>
+      <w:r>
+        <w:t>GitHub/</w:t>
+      </w:r>
+      <w:proofErr w:type="spellStart"/>
+      <w:r>
+        <w:t>SoundOff</w:t>
+      </w:r>
+      <w:proofErr w:type="spellEnd"/>
+      <w:r>
+        <w:t>/</w:t>
+      </w:r>
+      <w:proofErr w:type="spellStart"/>
+      <w:r>
+        <w:t>SoundOff-seperate_files_classes</w:t>
+      </w:r>
+      <w:proofErr w:type="spellEnd"/>
+      <w:r>
+        <w:t>/Testing</w:t>
+      </w:r>
+    </w:p>
+    <w:p/>
+    <w:p>
+      <w:r>
+        <w:t>In the document named: “Static Testing Results”</w:t>
       </w:r>
     </w:p>
     <w:p/>
@@ -1410,6 +1438,7 @@
   <w:style w:type="character" w:default="1" w:styleId="DefaultParagraphFont">
     <w:name w:val="Default Paragraph Font"/>
     <w:uiPriority w:val="1"/>
+    <w:semiHidden/>
     <w:unhideWhenUsed/>
   </w:style>
   <w:style w:type="table" w:default="1" w:styleId="TableNormal">

</xml_diff>

<commit_message>
Updated audio calculations testing
Updated audio_calculations.py and audio_calculations_test.py; reran coverage tests for that; saved pdfs of coverage reports; and updated testing summary doc
</commit_message>
<xml_diff>
--- a/SoundOff-seperate_files_classes/Testing/Testing summary.docx
+++ b/SoundOff-seperate_files_classes/Testing/Testing summary.docx
@@ -1,6 +1,6 @@
 
 <file path=word/document.xml><?xml version="1.0" encoding="utf-8"?>
-<w:document xmlns:wpc="http://schemas.microsoft.com/office/word/2010/wordprocessingCanvas" xmlns:cx="http://schemas.microsoft.com/office/drawing/2014/chartex" xmlns:cx1="http://schemas.microsoft.com/office/drawing/2015/9/8/chartex" xmlns:cx2="http://schemas.microsoft.com/office/drawing/2015/10/21/chartex" xmlns:cx3="http://schemas.microsoft.com/office/drawing/2016/5/9/chartex" xmlns:cx4="http://schemas.microsoft.com/office/drawing/2016/5/10/chartex" xmlns:cx5="http://schemas.microsoft.com/office/drawing/2016/5/11/chartex" xmlns:cx6="http://schemas.microsoft.com/office/drawing/2016/5/12/chartex" xmlns:cx7="http://schemas.microsoft.com/office/drawing/2016/5/13/chartex" xmlns:cx8="http://schemas.microsoft.com/office/drawing/2016/5/14/chartex" xmlns:mc="http://schemas.openxmlformats.org/markup-compatibility/2006" xmlns:aink="http://schemas.microsoft.com/office/drawing/2016/ink" xmlns:am3d="http://schemas.microsoft.com/office/drawing/2017/model3d" xmlns:o="urn:schemas-microsoft-com:office:office" xmlns:oel="http://schemas.microsoft.com/office/2019/extlst" xmlns:r="http://schemas.openxmlformats.org/officeDocument/2006/relationships" xmlns:m="http://schemas.openxmlformats.org/officeDocument/2006/math" xmlns:v="urn:schemas-microsoft-com:vml" xmlns:wp14="http://schemas.microsoft.com/office/word/2010/wordprocessingDrawing" xmlns:wp="http://schemas.openxmlformats.org/drawingml/2006/wordprocessingDrawing" xmlns:w10="urn:schemas-microsoft-com:office:word" xmlns:w="http://schemas.openxmlformats.org/wordprocessingml/2006/main" xmlns:w14="http://schemas.microsoft.com/office/word/2010/wordml" xmlns:w15="http://schemas.microsoft.com/office/word/2012/wordml" xmlns:w16cex="http://schemas.microsoft.com/office/word/2018/wordml/cex" xmlns:w16cid="http://schemas.microsoft.com/office/word/2016/wordml/cid" xmlns:w16="http://schemas.microsoft.com/office/word/2018/wordml" xmlns:w16sdtdh="http://schemas.microsoft.com/office/word/2020/wordml/sdtdatahash" xmlns:w16se="http://schemas.microsoft.com/office/word/2015/wordml/symex" xmlns:wpg="http://schemas.microsoft.com/office/word/2010/wordprocessingGroup" xmlns:wpi="http://schemas.microsoft.com/office/word/2010/wordprocessingInk" xmlns:wne="http://schemas.microsoft.com/office/word/2006/wordml" xmlns:wps="http://schemas.microsoft.com/office/word/2010/wordprocessingShape" mc:Ignorable="w14 w15 w16se w16cid w16 w16cex w16sdtdh wp14">
+<w:document xmlns:wpc="http://schemas.microsoft.com/office/word/2010/wordprocessingCanvas" xmlns:cx="http://schemas.microsoft.com/office/drawing/2014/chartex" xmlns:cx1="http://schemas.microsoft.com/office/drawing/2015/9/8/chartex" xmlns:cx2="http://schemas.microsoft.com/office/drawing/2015/10/21/chartex" xmlns:cx3="http://schemas.microsoft.com/office/drawing/2016/5/9/chartex" xmlns:cx4="http://schemas.microsoft.com/office/drawing/2016/5/10/chartex" xmlns:cx5="http://schemas.microsoft.com/office/drawing/2016/5/11/chartex" xmlns:cx6="http://schemas.microsoft.com/office/drawing/2016/5/12/chartex" xmlns:cx7="http://schemas.microsoft.com/office/drawing/2016/5/13/chartex" xmlns:cx8="http://schemas.microsoft.com/office/drawing/2016/5/14/chartex" xmlns:mc="http://schemas.openxmlformats.org/markup-compatibility/2006" xmlns:aink="http://schemas.microsoft.com/office/drawing/2016/ink" xmlns:am3d="http://schemas.microsoft.com/office/drawing/2017/model3d" xmlns:o="urn:schemas-microsoft-com:office:office" xmlns:r="http://schemas.openxmlformats.org/officeDocument/2006/relationships" xmlns:m="http://schemas.openxmlformats.org/officeDocument/2006/math" xmlns:v="urn:schemas-microsoft-com:vml" xmlns:wp14="http://schemas.microsoft.com/office/word/2010/wordprocessingDrawing" xmlns:wp="http://schemas.openxmlformats.org/drawingml/2006/wordprocessingDrawing" xmlns:w10="urn:schemas-microsoft-com:office:word" xmlns:w="http://schemas.openxmlformats.org/wordprocessingml/2006/main" xmlns:w14="http://schemas.microsoft.com/office/word/2010/wordml" xmlns:w15="http://schemas.microsoft.com/office/word/2012/wordml" xmlns:w16cex="http://schemas.microsoft.com/office/word/2018/wordml/cex" xmlns:w16cid="http://schemas.microsoft.com/office/word/2016/wordml/cid" xmlns:w16="http://schemas.microsoft.com/office/word/2018/wordml" xmlns:w16sdtdh="http://schemas.microsoft.com/office/word/2020/wordml/sdtdatahash" xmlns:w16se="http://schemas.microsoft.com/office/word/2015/wordml/symex" xmlns:wpg="http://schemas.microsoft.com/office/word/2010/wordprocessingGroup" xmlns:wpi="http://schemas.microsoft.com/office/word/2010/wordprocessingInk" xmlns:wne="http://schemas.microsoft.com/office/word/2006/wordml" xmlns:wps="http://schemas.microsoft.com/office/word/2010/wordprocessingShape" mc:Ignorable="w14 w15 w16se w16cid w16 w16cex w16sdtdh wp14">
   <w:body>
     <w:p>
       <w:pPr>
@@ -191,6 +191,17 @@
     </w:p>
     <w:p/>
     <w:p>
+      <w:r>
+        <w:t xml:space="preserve">coverage </w:t>
+      </w:r>
+      <w:proofErr w:type="gramStart"/>
+      <w:r>
+        <w:t>run -m</w:t>
+      </w:r>
+      <w:proofErr w:type="gramEnd"/>
+      <w:r>
+        <w:t xml:space="preserve"> </w:t>
+      </w:r>
       <w:proofErr w:type="spellStart"/>
       <w:r>
         <w:t>pytest</w:t>
@@ -206,7 +217,10 @@
         <w:t xml:space="preserve">you should see </w:t>
       </w:r>
       <w:r>
-        <w:t xml:space="preserve">3 tests passed and no failed. </w:t>
+        <w:t>7</w:t>
+      </w:r>
+      <w:r>
+        <w:t xml:space="preserve"> tests passed and no failed. </w:t>
       </w:r>
     </w:p>
     <w:p/>
@@ -268,12 +282,30 @@
     <w:p/>
     <w:p>
       <w:r>
-        <w:t>audio_calculations_py.html.pdf</w:t>
-      </w:r>
-    </w:p>
-    <w:p>
-      <w:r>
-        <w:t>audio_calculations_test_py.html.pdf</w:t>
+        <w:t>CoverageReportFor_</w:t>
+      </w:r>
+      <w:r>
+        <w:t>audio_calculations</w:t>
+      </w:r>
+      <w:r>
+        <w:t>.</w:t>
+      </w:r>
+      <w:r>
+        <w:t>py.pdf</w:t>
+      </w:r>
+    </w:p>
+    <w:p>
+      <w:r>
+        <w:t>CoverageReportFor_</w:t>
+      </w:r>
+      <w:r>
+        <w:t>audio_calculations_test</w:t>
+      </w:r>
+      <w:r>
+        <w:t>.</w:t>
+      </w:r>
+      <w:r>
+        <w:t>py.pdf</w:t>
       </w:r>
     </w:p>
     <w:p/>
@@ -424,16 +456,7 @@
     </w:p>
     <w:p>
       <w:r>
-        <w:t xml:space="preserve">Results of Static Analysis </w:t>
-      </w:r>
-      <w:r>
-        <w:t xml:space="preserve">can </w:t>
-      </w:r>
-      <w:r>
-        <w:t xml:space="preserve">be </w:t>
-      </w:r>
-      <w:r>
-        <w:t xml:space="preserve">found in the folder: </w:t>
+        <w:t xml:space="preserve">Results of Static Analysis can be found in the folder: </w:t>
       </w:r>
       <w:r>
         <w:t>GitHub/</w:t>
@@ -489,7 +512,7 @@
 </file>
 
 <file path=word/numbering.xml><?xml version="1.0" encoding="utf-8"?>
-<w:numbering xmlns:wpc="http://schemas.microsoft.com/office/word/2010/wordprocessingCanvas" xmlns:cx="http://schemas.microsoft.com/office/drawing/2014/chartex" xmlns:cx1="http://schemas.microsoft.com/office/drawing/2015/9/8/chartex" xmlns:cx2="http://schemas.microsoft.com/office/drawing/2015/10/21/chartex" xmlns:cx3="http://schemas.microsoft.com/office/drawing/2016/5/9/chartex" xmlns:cx4="http://schemas.microsoft.com/office/drawing/2016/5/10/chartex" xmlns:cx5="http://schemas.microsoft.com/office/drawing/2016/5/11/chartex" xmlns:cx6="http://schemas.microsoft.com/office/drawing/2016/5/12/chartex" xmlns:cx7="http://schemas.microsoft.com/office/drawing/2016/5/13/chartex" xmlns:cx8="http://schemas.microsoft.com/office/drawing/2016/5/14/chartex" xmlns:mc="http://schemas.openxmlformats.org/markup-compatibility/2006" xmlns:aink="http://schemas.microsoft.com/office/drawing/2016/ink" xmlns:am3d="http://schemas.microsoft.com/office/drawing/2017/model3d" xmlns:o="urn:schemas-microsoft-com:office:office" xmlns:oel="http://schemas.microsoft.com/office/2019/extlst" xmlns:r="http://schemas.openxmlformats.org/officeDocument/2006/relationships" xmlns:m="http://schemas.openxmlformats.org/officeDocument/2006/math" xmlns:v="urn:schemas-microsoft-com:vml" xmlns:wp14="http://schemas.microsoft.com/office/word/2010/wordprocessingDrawing" xmlns:wp="http://schemas.openxmlformats.org/drawingml/2006/wordprocessingDrawing" xmlns:w10="urn:schemas-microsoft-com:office:word" xmlns:w="http://schemas.openxmlformats.org/wordprocessingml/2006/main" xmlns:w14="http://schemas.microsoft.com/office/word/2010/wordml" xmlns:w15="http://schemas.microsoft.com/office/word/2012/wordml" xmlns:w16cex="http://schemas.microsoft.com/office/word/2018/wordml/cex" xmlns:w16cid="http://schemas.microsoft.com/office/word/2016/wordml/cid" xmlns:w16="http://schemas.microsoft.com/office/word/2018/wordml" xmlns:w16sdtdh="http://schemas.microsoft.com/office/word/2020/wordml/sdtdatahash" xmlns:w16se="http://schemas.microsoft.com/office/word/2015/wordml/symex" xmlns:wpg="http://schemas.microsoft.com/office/word/2010/wordprocessingGroup" xmlns:wpi="http://schemas.microsoft.com/office/word/2010/wordprocessingInk" xmlns:wne="http://schemas.microsoft.com/office/word/2006/wordml" xmlns:wps="http://schemas.microsoft.com/office/word/2010/wordprocessingShape" mc:Ignorable="w14 w15 w16se w16cid w16 w16cex w16sdtdh wp14">
+<w:numbering xmlns:wpc="http://schemas.microsoft.com/office/word/2010/wordprocessingCanvas" xmlns:cx="http://schemas.microsoft.com/office/drawing/2014/chartex" xmlns:cx1="http://schemas.microsoft.com/office/drawing/2015/9/8/chartex" xmlns:cx2="http://schemas.microsoft.com/office/drawing/2015/10/21/chartex" xmlns:cx3="http://schemas.microsoft.com/office/drawing/2016/5/9/chartex" xmlns:cx4="http://schemas.microsoft.com/office/drawing/2016/5/10/chartex" xmlns:cx5="http://schemas.microsoft.com/office/drawing/2016/5/11/chartex" xmlns:cx6="http://schemas.microsoft.com/office/drawing/2016/5/12/chartex" xmlns:cx7="http://schemas.microsoft.com/office/drawing/2016/5/13/chartex" xmlns:cx8="http://schemas.microsoft.com/office/drawing/2016/5/14/chartex" xmlns:mc="http://schemas.openxmlformats.org/markup-compatibility/2006" xmlns:aink="http://schemas.microsoft.com/office/drawing/2016/ink" xmlns:am3d="http://schemas.microsoft.com/office/drawing/2017/model3d" xmlns:o="urn:schemas-microsoft-com:office:office" xmlns:r="http://schemas.openxmlformats.org/officeDocument/2006/relationships" xmlns:m="http://schemas.openxmlformats.org/officeDocument/2006/math" xmlns:v="urn:schemas-microsoft-com:vml" xmlns:wp14="http://schemas.microsoft.com/office/word/2010/wordprocessingDrawing" xmlns:wp="http://schemas.openxmlformats.org/drawingml/2006/wordprocessingDrawing" xmlns:w10="urn:schemas-microsoft-com:office:word" xmlns:w="http://schemas.openxmlformats.org/wordprocessingml/2006/main" xmlns:w14="http://schemas.microsoft.com/office/word/2010/wordml" xmlns:w15="http://schemas.microsoft.com/office/word/2012/wordml" xmlns:w16cex="http://schemas.microsoft.com/office/word/2018/wordml/cex" xmlns:w16cid="http://schemas.microsoft.com/office/word/2016/wordml/cid" xmlns:w16="http://schemas.microsoft.com/office/word/2018/wordml" xmlns:w16sdtdh="http://schemas.microsoft.com/office/word/2020/wordml/sdtdatahash" xmlns:w16se="http://schemas.microsoft.com/office/word/2015/wordml/symex" xmlns:wpg="http://schemas.microsoft.com/office/word/2010/wordprocessingGroup" xmlns:wpi="http://schemas.microsoft.com/office/word/2010/wordprocessingInk" xmlns:wne="http://schemas.microsoft.com/office/word/2006/wordml" xmlns:wps="http://schemas.microsoft.com/office/word/2010/wordprocessingShape" mc:Ignorable="w14 w15 w16se w16cid w16 w16cex w16sdtdh wp14">
   <w:abstractNum w:abstractNumId="0" w15:restartNumberingAfterBreak="0">
     <w:nsid w:val="020060D6"/>
     <w:multiLevelType w:val="hybridMultilevel"/>

</xml_diff>

<commit_message>
Updates to Testing docs
</commit_message>
<xml_diff>
--- a/SoundOff-seperate_files_classes/Testing/Testing summary.docx
+++ b/SoundOff-seperate_files_classes/Testing/Testing summary.docx
@@ -541,11 +541,75 @@
     </w:p>
     <w:p>
       <w:pPr>
-        <w:rPr>
+        <w:pStyle w:val="Heading1"/>
+        <w:rPr>
+          <w:rFonts w:asciiTheme="minorHAnsi" w:hAnsiTheme="minorHAnsi" w:cstheme="minorHAnsi"/>
+          <w:b/>
+          <w:bCs/>
+          <w:color w:val="auto"/>
+          <w:sz w:val="28"/>
+          <w:szCs w:val="28"/>
           <w:u w:val="single"/>
         </w:rPr>
       </w:pPr>
-    </w:p>
+      <w:r>
+        <w:rPr>
+          <w:rFonts w:asciiTheme="minorHAnsi" w:hAnsiTheme="minorHAnsi" w:cstheme="minorHAnsi"/>
+          <w:b/>
+          <w:bCs/>
+          <w:color w:val="auto"/>
+          <w:sz w:val="28"/>
+          <w:szCs w:val="28"/>
+          <w:u w:val="single"/>
+        </w:rPr>
+        <w:t>Libraries Used</w:t>
+      </w:r>
+    </w:p>
+    <w:p>
+      <w:r>
+        <w:t>The following libraries were imported to be used in the program and are included in the executable file:</w:t>
+      </w:r>
+    </w:p>
+    <w:p/>
+    <w:p>
+      <w:proofErr w:type="spellStart"/>
+      <w:r>
+        <w:t>Ffmpeg</w:t>
+      </w:r>
+      <w:proofErr w:type="spellEnd"/>
+    </w:p>
+    <w:p>
+      <w:proofErr w:type="spellStart"/>
+      <w:r>
+        <w:t>Tkinter</w:t>
+      </w:r>
+      <w:proofErr w:type="spellEnd"/>
+    </w:p>
+    <w:p>
+      <w:r>
+        <w:t>Sqlite3</w:t>
+      </w:r>
+    </w:p>
+    <w:p>
+      <w:r>
+        <w:t>Subprocess</w:t>
+      </w:r>
+    </w:p>
+    <w:p>
+      <w:proofErr w:type="spellStart"/>
+      <w:r>
+        <w:t>Soundfile</w:t>
+      </w:r>
+      <w:proofErr w:type="spellEnd"/>
+    </w:p>
+    <w:p>
+      <w:proofErr w:type="spellStart"/>
+      <w:r>
+        <w:t>Moviepy.editor</w:t>
+      </w:r>
+      <w:proofErr w:type="spellEnd"/>
+    </w:p>
+    <w:p/>
     <w:sectPr>
       <w:pgSz w:w="12240" w:h="15840"/>
       <w:pgMar w:top="1440" w:right="1440" w:bottom="1440" w:left="1440" w:header="720" w:footer="720" w:gutter="0"/>

</xml_diff>

<commit_message>
Updated audio_calculations and tests
Updated audio_calculations.py to include ffmpeg code fixes and reran pytest
</commit_message>
<xml_diff>
--- a/SoundOff-seperate_files_classes/Testing/Testing summary.docx
+++ b/SoundOff-seperate_files_classes/Testing/Testing summary.docx
@@ -1,6 +1,6 @@
 
 <file path=word/document.xml><?xml version="1.0" encoding="utf-8"?>
-<w:document xmlns:wpc="http://schemas.microsoft.com/office/word/2010/wordprocessingCanvas" xmlns:cx="http://schemas.microsoft.com/office/drawing/2014/chartex" xmlns:cx1="http://schemas.microsoft.com/office/drawing/2015/9/8/chartex" xmlns:cx2="http://schemas.microsoft.com/office/drawing/2015/10/21/chartex" xmlns:cx3="http://schemas.microsoft.com/office/drawing/2016/5/9/chartex" xmlns:cx4="http://schemas.microsoft.com/office/drawing/2016/5/10/chartex" xmlns:cx5="http://schemas.microsoft.com/office/drawing/2016/5/11/chartex" xmlns:cx6="http://schemas.microsoft.com/office/drawing/2016/5/12/chartex" xmlns:cx7="http://schemas.microsoft.com/office/drawing/2016/5/13/chartex" xmlns:cx8="http://schemas.microsoft.com/office/drawing/2016/5/14/chartex" xmlns:mc="http://schemas.openxmlformats.org/markup-compatibility/2006" xmlns:aink="http://schemas.microsoft.com/office/drawing/2016/ink" xmlns:am3d="http://schemas.microsoft.com/office/drawing/2017/model3d" xmlns:o="urn:schemas-microsoft-com:office:office" xmlns:oel="http://schemas.microsoft.com/office/2019/extlst" xmlns:r="http://schemas.openxmlformats.org/officeDocument/2006/relationships" xmlns:m="http://schemas.openxmlformats.org/officeDocument/2006/math" xmlns:v="urn:schemas-microsoft-com:vml" xmlns:wp14="http://schemas.microsoft.com/office/word/2010/wordprocessingDrawing" xmlns:wp="http://schemas.openxmlformats.org/drawingml/2006/wordprocessingDrawing" xmlns:w10="urn:schemas-microsoft-com:office:word" xmlns:w="http://schemas.openxmlformats.org/wordprocessingml/2006/main" xmlns:w14="http://schemas.microsoft.com/office/word/2010/wordml" xmlns:w15="http://schemas.microsoft.com/office/word/2012/wordml" xmlns:w16cex="http://schemas.microsoft.com/office/word/2018/wordml/cex" xmlns:w16cid="http://schemas.microsoft.com/office/word/2016/wordml/cid" xmlns:w16="http://schemas.microsoft.com/office/word/2018/wordml" xmlns:w16sdtdh="http://schemas.microsoft.com/office/word/2020/wordml/sdtdatahash" xmlns:w16se="http://schemas.microsoft.com/office/word/2015/wordml/symex" xmlns:wpg="http://schemas.microsoft.com/office/word/2010/wordprocessingGroup" xmlns:wpi="http://schemas.microsoft.com/office/word/2010/wordprocessingInk" xmlns:wne="http://schemas.microsoft.com/office/word/2006/wordml" xmlns:wps="http://schemas.microsoft.com/office/word/2010/wordprocessingShape" mc:Ignorable="w14 w15 w16se w16cid w16 w16cex w16sdtdh wp14">
+<w:document xmlns:wpc="http://schemas.microsoft.com/office/word/2010/wordprocessingCanvas" xmlns:cx="http://schemas.microsoft.com/office/drawing/2014/chartex" xmlns:cx1="http://schemas.microsoft.com/office/drawing/2015/9/8/chartex" xmlns:cx2="http://schemas.microsoft.com/office/drawing/2015/10/21/chartex" xmlns:cx3="http://schemas.microsoft.com/office/drawing/2016/5/9/chartex" xmlns:cx4="http://schemas.microsoft.com/office/drawing/2016/5/10/chartex" xmlns:cx5="http://schemas.microsoft.com/office/drawing/2016/5/11/chartex" xmlns:cx6="http://schemas.microsoft.com/office/drawing/2016/5/12/chartex" xmlns:cx7="http://schemas.microsoft.com/office/drawing/2016/5/13/chartex" xmlns:cx8="http://schemas.microsoft.com/office/drawing/2016/5/14/chartex" xmlns:mc="http://schemas.openxmlformats.org/markup-compatibility/2006" xmlns:aink="http://schemas.microsoft.com/office/drawing/2016/ink" xmlns:am3d="http://schemas.microsoft.com/office/drawing/2017/model3d" xmlns:o="urn:schemas-microsoft-com:office:office" xmlns:r="http://schemas.openxmlformats.org/officeDocument/2006/relationships" xmlns:m="http://schemas.openxmlformats.org/officeDocument/2006/math" xmlns:v="urn:schemas-microsoft-com:vml" xmlns:wp14="http://schemas.microsoft.com/office/word/2010/wordprocessingDrawing" xmlns:wp="http://schemas.openxmlformats.org/drawingml/2006/wordprocessingDrawing" xmlns:w10="urn:schemas-microsoft-com:office:word" xmlns:w="http://schemas.openxmlformats.org/wordprocessingml/2006/main" xmlns:w14="http://schemas.microsoft.com/office/word/2010/wordml" xmlns:w15="http://schemas.microsoft.com/office/word/2012/wordml" xmlns:w16cex="http://schemas.microsoft.com/office/word/2018/wordml/cex" xmlns:w16cid="http://schemas.microsoft.com/office/word/2016/wordml/cid" xmlns:w16="http://schemas.microsoft.com/office/word/2018/wordml" xmlns:w16sdtdh="http://schemas.microsoft.com/office/word/2020/wordml/sdtdatahash" xmlns:w16se="http://schemas.microsoft.com/office/word/2015/wordml/symex" xmlns:wpg="http://schemas.microsoft.com/office/word/2010/wordprocessingGroup" xmlns:wpi="http://schemas.microsoft.com/office/word/2010/wordprocessingInk" xmlns:wne="http://schemas.microsoft.com/office/word/2006/wordml" xmlns:wps="http://schemas.microsoft.com/office/word/2010/wordprocessingShape" mc:Ignorable="w14 w15 w16se w16cid w16 w16cex w16sdtdh wp14">
   <w:body>
     <w:p>
       <w:pPr>
@@ -62,26 +62,13 @@
         <w:t xml:space="preserve">for peak and LUFs calculations </w:t>
       </w:r>
       <w:r>
-        <w:t xml:space="preserve">were run against </w:t>
-      </w:r>
-      <w:proofErr w:type="spellStart"/>
-      <w:r>
-        <w:t>Orban</w:t>
-      </w:r>
-      <w:proofErr w:type="spellEnd"/>
-      <w:r>
-        <w:t xml:space="preserve"> Loudness Meter with some test files and results were summarized in </w:t>
+        <w:t xml:space="preserve">were run against Orban Loudness Meter with some test files and results were summarized in </w:t>
       </w:r>
       <w:r>
         <w:t>“</w:t>
       </w:r>
-      <w:proofErr w:type="spellStart"/>
-      <w:r>
-        <w:t>SoundOff</w:t>
-      </w:r>
-      <w:proofErr w:type="spellEnd"/>
-      <w:r>
-        <w:t xml:space="preserve"> LUFS and True Peak Test.pdf</w:t>
+      <w:r>
+        <w:t>SoundOff LUFS and True Peak Test.pdf</w:t>
       </w:r>
       <w:r>
         <w:t>”</w:t>
@@ -112,21 +99,13 @@
     </w:p>
     <w:p>
       <w:r>
-        <w:t xml:space="preserve">The automated tests for opening the files, calculating the peak, and calculating the LUFs </w:t>
-      </w:r>
-      <w:proofErr w:type="gramStart"/>
-      <w:r>
-        <w:t xml:space="preserve">are </w:t>
+        <w:t xml:space="preserve">The automated tests for opening the files, calculating the peak, and calculating the LUFs are </w:t>
       </w:r>
       <w:r>
         <w:t xml:space="preserve">located </w:t>
       </w:r>
       <w:r>
-        <w:t>in</w:t>
-      </w:r>
-      <w:proofErr w:type="gramEnd"/>
-      <w:r>
-        <w:t xml:space="preserve"> “</w:t>
+        <w:t>in “</w:t>
       </w:r>
       <w:r>
         <w:t>audio_calculations_tests</w:t>
@@ -164,23 +143,7 @@
     </w:p>
     <w:p>
       <w:r>
-        <w:t>GitHub/</w:t>
-      </w:r>
-      <w:proofErr w:type="spellStart"/>
-      <w:r>
-        <w:t>SoundOff</w:t>
-      </w:r>
-      <w:proofErr w:type="spellEnd"/>
-      <w:r>
-        <w:t>/</w:t>
-      </w:r>
-      <w:proofErr w:type="spellStart"/>
-      <w:r>
-        <w:t>SoundOff-seperate_files_classes</w:t>
-      </w:r>
-      <w:proofErr w:type="spellEnd"/>
-      <w:r>
-        <w:t>/Testing</w:t>
+        <w:t>GitHub/SoundOff/SoundOff-seperate_files_classes/Testing</w:t>
       </w:r>
     </w:p>
     <w:p/>
@@ -191,13 +154,8 @@
     </w:p>
     <w:p/>
     <w:p>
-      <w:proofErr w:type="spellStart"/>
-      <w:r>
-        <w:t>Pytest</w:t>
-      </w:r>
-      <w:proofErr w:type="spellEnd"/>
-      <w:r>
-        <w:t xml:space="preserve"> audio_calculations_test.py</w:t>
+      <w:r>
+        <w:t>Pytest audio_calculations_test.py</w:t>
       </w:r>
     </w:p>
     <w:p/>
@@ -206,7 +164,7 @@
         <w:t xml:space="preserve">you should see </w:t>
       </w:r>
       <w:r>
-        <w:t>7</w:t>
+        <w:t>8</w:t>
       </w:r>
       <w:r>
         <w:t xml:space="preserve"> tests passed and no failed. </w:t>
@@ -237,23 +195,7 @@
     </w:p>
     <w:p>
       <w:r>
-        <w:t>GitHub/</w:t>
-      </w:r>
-      <w:proofErr w:type="spellStart"/>
-      <w:r>
-        <w:t>SoundOff</w:t>
-      </w:r>
-      <w:proofErr w:type="spellEnd"/>
-      <w:r>
-        <w:t>/</w:t>
-      </w:r>
-      <w:proofErr w:type="spellStart"/>
-      <w:r>
-        <w:t>SoundOff-seperate_files_classes</w:t>
-      </w:r>
-      <w:proofErr w:type="spellEnd"/>
-      <w:r>
-        <w:t>/Testing</w:t>
+        <w:t>GitHub/SoundOff/SoundOff-seperate_files_classes/Testing</w:t>
       </w:r>
     </w:p>
     <w:p/>
@@ -265,57 +207,17 @@
     <w:p/>
     <w:p>
       <w:r>
-        <w:t xml:space="preserve">coverage </w:t>
-      </w:r>
-      <w:proofErr w:type="gramStart"/>
-      <w:r>
-        <w:t>run -m</w:t>
-      </w:r>
-      <w:proofErr w:type="gramEnd"/>
-      <w:r>
-        <w:t xml:space="preserve"> </w:t>
-      </w:r>
-      <w:proofErr w:type="spellStart"/>
-      <w:r>
-        <w:t>pytest</w:t>
-      </w:r>
-      <w:proofErr w:type="spellEnd"/>
-      <w:r>
-        <w:t xml:space="preserve"> audio_calculations_tests.py</w:t>
-      </w:r>
-    </w:p>
-    <w:p/>
-    <w:p/>
-    <w:p>
-      <w:r>
-        <w:t xml:space="preserve">Pdfs of the coverage reports can </w:t>
-      </w:r>
-      <w:proofErr w:type="gramStart"/>
-      <w:r>
-        <w:t>found</w:t>
-      </w:r>
-      <w:proofErr w:type="gramEnd"/>
-      <w:r>
-        <w:t xml:space="preserve"> in the folder: </w:t>
-      </w:r>
-      <w:r>
-        <w:t>GitHub/</w:t>
-      </w:r>
-      <w:proofErr w:type="spellStart"/>
-      <w:r>
-        <w:t>SoundOff</w:t>
-      </w:r>
-      <w:proofErr w:type="spellEnd"/>
-      <w:r>
-        <w:t>/</w:t>
-      </w:r>
-      <w:proofErr w:type="spellStart"/>
-      <w:r>
-        <w:t>SoundOff-seperate_files_classes</w:t>
-      </w:r>
-      <w:proofErr w:type="spellEnd"/>
-      <w:r>
-        <w:t>/Testing</w:t>
+        <w:t>coverage run -m pytest audio_calculations_tests.py</w:t>
+      </w:r>
+    </w:p>
+    <w:p/>
+    <w:p/>
+    <w:p>
+      <w:r>
+        <w:t xml:space="preserve">Pdfs of the coverage reports can found in the folder: </w:t>
+      </w:r>
+      <w:r>
+        <w:t>GitHub/SoundOff/SoundOff-seperate_files_classes/Testing</w:t>
       </w:r>
     </w:p>
     <w:p/>
@@ -438,15 +340,7 @@
     <w:p/>
     <w:p>
       <w:r>
-        <w:t xml:space="preserve">The automated tests for the user interface </w:t>
-      </w:r>
-      <w:proofErr w:type="gramStart"/>
-      <w:r>
-        <w:t>are located in</w:t>
-      </w:r>
-      <w:proofErr w:type="gramEnd"/>
-      <w:r>
-        <w:t xml:space="preserve"> “interface_testing.py”. </w:t>
+        <w:t xml:space="preserve">The automated tests for the user interface are located in “interface_testing.py”. </w:t>
       </w:r>
     </w:p>
     <w:p>
@@ -504,23 +398,7 @@
         <w:t xml:space="preserve">Results of Static Analysis can be found in the folder: </w:t>
       </w:r>
       <w:r>
-        <w:t>GitHub/</w:t>
-      </w:r>
-      <w:proofErr w:type="spellStart"/>
-      <w:r>
-        <w:t>SoundOff</w:t>
-      </w:r>
-      <w:proofErr w:type="spellEnd"/>
-      <w:r>
-        <w:t>/</w:t>
-      </w:r>
-      <w:proofErr w:type="spellStart"/>
-      <w:r>
-        <w:t>SoundOff-seperate_files_classes</w:t>
-      </w:r>
-      <w:proofErr w:type="spellEnd"/>
-      <w:r>
-        <w:t>/Testing</w:t>
+        <w:t>GitHub/SoundOff/SoundOff-seperate_files_classes/Testing</w:t>
       </w:r>
     </w:p>
     <w:p/>
@@ -572,18 +450,14 @@
     </w:p>
     <w:p/>
     <w:p>
-      <w:proofErr w:type="spellStart"/>
       <w:r>
         <w:t>Ffmpeg</w:t>
       </w:r>
-      <w:proofErr w:type="spellEnd"/>
-    </w:p>
-    <w:p>
-      <w:proofErr w:type="spellStart"/>
+    </w:p>
+    <w:p>
       <w:r>
         <w:t>Tkinter</w:t>
       </w:r>
-      <w:proofErr w:type="spellEnd"/>
     </w:p>
     <w:p>
       <w:r>
@@ -596,18 +470,14 @@
       </w:r>
     </w:p>
     <w:p>
-      <w:proofErr w:type="spellStart"/>
       <w:r>
         <w:t>Soundfile</w:t>
       </w:r>
-      <w:proofErr w:type="spellEnd"/>
-    </w:p>
-    <w:p>
-      <w:proofErr w:type="spellStart"/>
+    </w:p>
+    <w:p>
       <w:r>
         <w:t>Moviepy.editor</w:t>
       </w:r>
-      <w:proofErr w:type="spellEnd"/>
     </w:p>
     <w:p/>
     <w:sectPr>
@@ -621,7 +491,7 @@
 </file>
 
 <file path=word/numbering.xml><?xml version="1.0" encoding="utf-8"?>
-<w:numbering xmlns:wpc="http://schemas.microsoft.com/office/word/2010/wordprocessingCanvas" xmlns:cx="http://schemas.microsoft.com/office/drawing/2014/chartex" xmlns:cx1="http://schemas.microsoft.com/office/drawing/2015/9/8/chartex" xmlns:cx2="http://schemas.microsoft.com/office/drawing/2015/10/21/chartex" xmlns:cx3="http://schemas.microsoft.com/office/drawing/2016/5/9/chartex" xmlns:cx4="http://schemas.microsoft.com/office/drawing/2016/5/10/chartex" xmlns:cx5="http://schemas.microsoft.com/office/drawing/2016/5/11/chartex" xmlns:cx6="http://schemas.microsoft.com/office/drawing/2016/5/12/chartex" xmlns:cx7="http://schemas.microsoft.com/office/drawing/2016/5/13/chartex" xmlns:cx8="http://schemas.microsoft.com/office/drawing/2016/5/14/chartex" xmlns:mc="http://schemas.openxmlformats.org/markup-compatibility/2006" xmlns:aink="http://schemas.microsoft.com/office/drawing/2016/ink" xmlns:am3d="http://schemas.microsoft.com/office/drawing/2017/model3d" xmlns:o="urn:schemas-microsoft-com:office:office" xmlns:oel="http://schemas.microsoft.com/office/2019/extlst" xmlns:r="http://schemas.openxmlformats.org/officeDocument/2006/relationships" xmlns:m="http://schemas.openxmlformats.org/officeDocument/2006/math" xmlns:v="urn:schemas-microsoft-com:vml" xmlns:wp14="http://schemas.microsoft.com/office/word/2010/wordprocessingDrawing" xmlns:wp="http://schemas.openxmlformats.org/drawingml/2006/wordprocessingDrawing" xmlns:w10="urn:schemas-microsoft-com:office:word" xmlns:w="http://schemas.openxmlformats.org/wordprocessingml/2006/main" xmlns:w14="http://schemas.microsoft.com/office/word/2010/wordml" xmlns:w15="http://schemas.microsoft.com/office/word/2012/wordml" xmlns:w16cex="http://schemas.microsoft.com/office/word/2018/wordml/cex" xmlns:w16cid="http://schemas.microsoft.com/office/word/2016/wordml/cid" xmlns:w16="http://schemas.microsoft.com/office/word/2018/wordml" xmlns:w16sdtdh="http://schemas.microsoft.com/office/word/2020/wordml/sdtdatahash" xmlns:w16se="http://schemas.microsoft.com/office/word/2015/wordml/symex" xmlns:wpg="http://schemas.microsoft.com/office/word/2010/wordprocessingGroup" xmlns:wpi="http://schemas.microsoft.com/office/word/2010/wordprocessingInk" xmlns:wne="http://schemas.microsoft.com/office/word/2006/wordml" xmlns:wps="http://schemas.microsoft.com/office/word/2010/wordprocessingShape" mc:Ignorable="w14 w15 w16se w16cid w16 w16cex w16sdtdh wp14">
+<w:numbering xmlns:wpc="http://schemas.microsoft.com/office/word/2010/wordprocessingCanvas" xmlns:cx="http://schemas.microsoft.com/office/drawing/2014/chartex" xmlns:cx1="http://schemas.microsoft.com/office/drawing/2015/9/8/chartex" xmlns:cx2="http://schemas.microsoft.com/office/drawing/2015/10/21/chartex" xmlns:cx3="http://schemas.microsoft.com/office/drawing/2016/5/9/chartex" xmlns:cx4="http://schemas.microsoft.com/office/drawing/2016/5/10/chartex" xmlns:cx5="http://schemas.microsoft.com/office/drawing/2016/5/11/chartex" xmlns:cx6="http://schemas.microsoft.com/office/drawing/2016/5/12/chartex" xmlns:cx7="http://schemas.microsoft.com/office/drawing/2016/5/13/chartex" xmlns:cx8="http://schemas.microsoft.com/office/drawing/2016/5/14/chartex" xmlns:mc="http://schemas.openxmlformats.org/markup-compatibility/2006" xmlns:aink="http://schemas.microsoft.com/office/drawing/2016/ink" xmlns:am3d="http://schemas.microsoft.com/office/drawing/2017/model3d" xmlns:o="urn:schemas-microsoft-com:office:office" xmlns:r="http://schemas.openxmlformats.org/officeDocument/2006/relationships" xmlns:m="http://schemas.openxmlformats.org/officeDocument/2006/math" xmlns:v="urn:schemas-microsoft-com:vml" xmlns:wp14="http://schemas.microsoft.com/office/word/2010/wordprocessingDrawing" xmlns:wp="http://schemas.openxmlformats.org/drawingml/2006/wordprocessingDrawing" xmlns:w10="urn:schemas-microsoft-com:office:word" xmlns:w="http://schemas.openxmlformats.org/wordprocessingml/2006/main" xmlns:w14="http://schemas.microsoft.com/office/word/2010/wordml" xmlns:w15="http://schemas.microsoft.com/office/word/2012/wordml" xmlns:w16cex="http://schemas.microsoft.com/office/word/2018/wordml/cex" xmlns:w16cid="http://schemas.microsoft.com/office/word/2016/wordml/cid" xmlns:w16="http://schemas.microsoft.com/office/word/2018/wordml" xmlns:w16sdtdh="http://schemas.microsoft.com/office/word/2020/wordml/sdtdatahash" xmlns:w16se="http://schemas.microsoft.com/office/word/2015/wordml/symex" xmlns:wpg="http://schemas.microsoft.com/office/word/2010/wordprocessingGroup" xmlns:wpi="http://schemas.microsoft.com/office/word/2010/wordprocessingInk" xmlns:wne="http://schemas.microsoft.com/office/word/2006/wordml" xmlns:wps="http://schemas.microsoft.com/office/word/2010/wordprocessingShape" mc:Ignorable="w14 w15 w16se w16cid w16 w16cex w16sdtdh wp14">
   <w:abstractNum w:abstractNumId="0" w15:restartNumberingAfterBreak="0">
     <w:nsid w:val="020060D6"/>
     <w:multiLevelType w:val="hybridMultilevel"/>

</xml_diff>